<commit_message>
small changes to questionnaire
</commit_message>
<xml_diff>
--- a/Questionaire/User Experience Evaluation.docx
+++ b/Questionaire/User Experience Evaluation.docx
@@ -45,6 +45,34 @@
                 <w:sz w:val="24"/>
                 <w:szCs w:val="24"/>
               </w:rPr>
+              <w:t>#ID</w:t>
+            </w:r>
+          </w:p>
+        </w:tc>
+        <w:tc>
+          <w:tcPr>
+            <w:tcW w:w="5948" w:type="dxa"/>
+          </w:tcPr>
+          <w:p/>
+        </w:tc>
+      </w:tr>
+      <w:tr>
+        <w:tc>
+          <w:tcPr>
+            <w:tcW w:w="3114" w:type="dxa"/>
+          </w:tcPr>
+          <w:p>
+            <w:pPr>
+              <w:rPr>
+                <w:sz w:val="24"/>
+                <w:szCs w:val="24"/>
+              </w:rPr>
+            </w:pPr>
+            <w:r>
+              <w:rPr>
+                <w:sz w:val="24"/>
+                <w:szCs w:val="24"/>
+              </w:rPr>
               <w:t>Name</w:t>
             </w:r>
           </w:p>
@@ -96,31 +124,13 @@
                 <w:szCs w:val="24"/>
               </w:rPr>
             </w:pPr>
-            <w:proofErr w:type="spellStart"/>
-            <w:r>
-              <w:rPr>
-                <w:sz w:val="24"/>
-                <w:szCs w:val="24"/>
-              </w:rPr>
-              <w:t>Trained</w:t>
-            </w:r>
-            <w:proofErr w:type="spellEnd"/>
-            <w:r>
-              <w:rPr>
-                <w:sz w:val="24"/>
-                <w:szCs w:val="24"/>
-              </w:rPr>
-              <w:t xml:space="preserve"> / </w:t>
-            </w:r>
-            <w:proofErr w:type="spellStart"/>
-            <w:r>
-              <w:rPr>
-                <w:sz w:val="24"/>
-                <w:szCs w:val="24"/>
-              </w:rPr>
-              <w:t>Untrained</w:t>
-            </w:r>
-            <w:proofErr w:type="spellEnd"/>
+            <w:r>
+              <w:rPr>
+                <w:sz w:val="24"/>
+                <w:szCs w:val="24"/>
+              </w:rPr>
+              <w:t>Trained / Untrained</w:t>
+            </w:r>
           </w:p>
         </w:tc>
         <w:tc>
@@ -142,37 +152,12 @@
                 <w:szCs w:val="24"/>
               </w:rPr>
             </w:pPr>
-            <w:proofErr w:type="spellStart"/>
-            <w:r>
-              <w:rPr>
-                <w:sz w:val="24"/>
-                <w:szCs w:val="24"/>
-              </w:rPr>
-              <w:t>Come</w:t>
-            </w:r>
-            <w:proofErr w:type="spellEnd"/>
-            <w:r>
-              <w:rPr>
-                <w:sz w:val="24"/>
-                <w:szCs w:val="24"/>
-              </w:rPr>
-              <w:t xml:space="preserve"> </w:t>
-            </w:r>
-            <w:proofErr w:type="spellStart"/>
-            <w:r>
-              <w:rPr>
-                <w:sz w:val="24"/>
-                <w:szCs w:val="24"/>
-              </w:rPr>
-              <w:t>Again</w:t>
-            </w:r>
-            <w:proofErr w:type="spellEnd"/>
-            <w:r>
-              <w:rPr>
-                <w:sz w:val="24"/>
-                <w:szCs w:val="24"/>
-              </w:rPr>
-              <w:t>? (Y/N)</w:t>
+            <w:r>
+              <w:rPr>
+                <w:sz w:val="24"/>
+                <w:szCs w:val="24"/>
+              </w:rPr>
+              <w:t>Come Again? (Y/N)</w:t>
             </w:r>
           </w:p>
         </w:tc>
@@ -219,23 +204,7 @@
                 <w:sz w:val="24"/>
                 <w:szCs w:val="24"/>
               </w:rPr>
-              <w:t xml:space="preserve">Task </w:t>
-            </w:r>
-            <w:proofErr w:type="spellStart"/>
-            <w:r>
-              <w:rPr>
-                <w:sz w:val="24"/>
-                <w:szCs w:val="24"/>
-              </w:rPr>
-              <w:t>No</w:t>
-            </w:r>
-            <w:proofErr w:type="spellEnd"/>
-            <w:r>
-              <w:rPr>
-                <w:sz w:val="24"/>
-                <w:szCs w:val="24"/>
-              </w:rPr>
-              <w:t>.</w:t>
+              <w:t>Task No.</w:t>
             </w:r>
           </w:p>
         </w:tc>
@@ -263,23 +232,7 @@
                 <w:sz w:val="24"/>
                 <w:szCs w:val="24"/>
               </w:rPr>
-              <w:t xml:space="preserve">Time </w:t>
-            </w:r>
-            <w:proofErr w:type="spellStart"/>
-            <w:r>
-              <w:rPr>
-                <w:sz w:val="24"/>
-                <w:szCs w:val="24"/>
-              </w:rPr>
-              <w:t>trained</w:t>
-            </w:r>
-            <w:proofErr w:type="spellEnd"/>
-            <w:r>
-              <w:rPr>
-                <w:sz w:val="24"/>
-                <w:szCs w:val="24"/>
-              </w:rPr>
-              <w:t xml:space="preserve"> (max. 2min)</w:t>
+              <w:t>Time trained (max. 2min)</w:t>
             </w:r>
           </w:p>
         </w:tc>
@@ -309,133 +262,79 @@
                 <w:szCs w:val="24"/>
                 <w:lang w:val="en-US"/>
               </w:rPr>
-              <w:t>Time needed for 1st try (</w:t>
-            </w:r>
-            <w:proofErr w:type="spellStart"/>
-            <w:r>
-              <w:rPr>
-                <w:sz w:val="24"/>
-                <w:szCs w:val="24"/>
-                <w:lang w:val="en-US"/>
-              </w:rPr>
-              <w:t>mm:ss</w:t>
-            </w:r>
-            <w:proofErr w:type="spellEnd"/>
-            <w:r>
-              <w:rPr>
-                <w:sz w:val="24"/>
-                <w:szCs w:val="24"/>
-                <w:lang w:val="en-US"/>
-              </w:rPr>
-              <w:t>)</w:t>
-            </w:r>
-          </w:p>
-        </w:tc>
-        <w:tc>
-          <w:tcPr>
-            <w:tcW w:w="4531" w:type="dxa"/>
-          </w:tcPr>
-          <w:p>
-            <w:pPr>
-              <w:rPr>
-                <w:lang w:val="en-US"/>
-              </w:rPr>
-            </w:pPr>
-          </w:p>
-        </w:tc>
-      </w:tr>
-      <w:tr>
-        <w:tc>
-          <w:tcPr>
-            <w:tcW w:w="4531" w:type="dxa"/>
-          </w:tcPr>
-          <w:p>
-            <w:pPr>
-              <w:rPr>
-                <w:sz w:val="24"/>
-                <w:szCs w:val="24"/>
-                <w:lang w:val="en-US"/>
-              </w:rPr>
-            </w:pPr>
-            <w:r>
-              <w:rPr>
-                <w:sz w:val="24"/>
-                <w:szCs w:val="24"/>
-                <w:lang w:val="en-US"/>
-              </w:rPr>
-              <w:t>Time needed for 2nd try (</w:t>
-            </w:r>
-            <w:proofErr w:type="spellStart"/>
-            <w:r>
-              <w:rPr>
-                <w:sz w:val="24"/>
-                <w:szCs w:val="24"/>
-                <w:lang w:val="en-US"/>
-              </w:rPr>
-              <w:t>mm:ss</w:t>
-            </w:r>
-            <w:proofErr w:type="spellEnd"/>
-            <w:r>
-              <w:rPr>
-                <w:sz w:val="24"/>
-                <w:szCs w:val="24"/>
-                <w:lang w:val="en-US"/>
-              </w:rPr>
-              <w:t>)</w:t>
-            </w:r>
-          </w:p>
-        </w:tc>
-        <w:tc>
-          <w:tcPr>
-            <w:tcW w:w="4531" w:type="dxa"/>
-          </w:tcPr>
-          <w:p>
-            <w:pPr>
-              <w:rPr>
-                <w:lang w:val="en-US"/>
-              </w:rPr>
-            </w:pPr>
-          </w:p>
-        </w:tc>
-      </w:tr>
-      <w:tr>
-        <w:tc>
-          <w:tcPr>
-            <w:tcW w:w="4531" w:type="dxa"/>
-          </w:tcPr>
-          <w:p>
-            <w:pPr>
-              <w:rPr>
-                <w:sz w:val="24"/>
-                <w:szCs w:val="24"/>
-                <w:lang w:val="en-US"/>
-              </w:rPr>
-            </w:pPr>
-            <w:r>
-              <w:rPr>
-                <w:sz w:val="24"/>
-                <w:szCs w:val="24"/>
-                <w:lang w:val="en-US"/>
-              </w:rPr>
-              <w:t>Time needed for 3rd try (</w:t>
-            </w:r>
-            <w:proofErr w:type="spellStart"/>
-            <w:r>
-              <w:rPr>
-                <w:sz w:val="24"/>
-                <w:szCs w:val="24"/>
-                <w:lang w:val="en-US"/>
-              </w:rPr>
-              <w:t>mm:ss</w:t>
-            </w:r>
-            <w:proofErr w:type="spellEnd"/>
-            <w:r>
-              <w:rPr>
-                <w:sz w:val="24"/>
-                <w:szCs w:val="24"/>
-                <w:lang w:val="en-US"/>
-              </w:rPr>
-              <w:t>)</w:t>
+              <w:t>Time needed for 1st try (mm:ss)</w:t>
+            </w:r>
+          </w:p>
+        </w:tc>
+        <w:tc>
+          <w:tcPr>
+            <w:tcW w:w="4531" w:type="dxa"/>
+          </w:tcPr>
+          <w:p>
+            <w:pPr>
+              <w:rPr>
+                <w:lang w:val="en-US"/>
+              </w:rPr>
+            </w:pPr>
+          </w:p>
+        </w:tc>
+      </w:tr>
+      <w:tr>
+        <w:tc>
+          <w:tcPr>
+            <w:tcW w:w="4531" w:type="dxa"/>
+          </w:tcPr>
+          <w:p>
+            <w:pPr>
+              <w:rPr>
+                <w:sz w:val="24"/>
+                <w:szCs w:val="24"/>
+                <w:lang w:val="en-US"/>
+              </w:rPr>
+            </w:pPr>
+            <w:r>
+              <w:rPr>
+                <w:sz w:val="24"/>
+                <w:szCs w:val="24"/>
+                <w:lang w:val="en-US"/>
+              </w:rPr>
+              <w:t>Time needed for 2nd try (mm:ss)</w:t>
+            </w:r>
+          </w:p>
+        </w:tc>
+        <w:tc>
+          <w:tcPr>
+            <w:tcW w:w="4531" w:type="dxa"/>
+          </w:tcPr>
+          <w:p>
+            <w:pPr>
+              <w:rPr>
+                <w:lang w:val="en-US"/>
+              </w:rPr>
+            </w:pPr>
+          </w:p>
+        </w:tc>
+      </w:tr>
+      <w:tr>
+        <w:tc>
+          <w:tcPr>
+            <w:tcW w:w="4531" w:type="dxa"/>
+          </w:tcPr>
+          <w:p>
+            <w:pPr>
+              <w:rPr>
+                <w:sz w:val="24"/>
+                <w:szCs w:val="24"/>
+                <w:lang w:val="en-US"/>
+              </w:rPr>
+            </w:pPr>
+            <w:r>
+              <w:rPr>
+                <w:sz w:val="24"/>
+                <w:szCs w:val="24"/>
+                <w:lang w:val="en-US"/>
+              </w:rPr>
+              <w:t>Time needed for 3rd try (mm:ss)</w:t>
             </w:r>
           </w:p>
         </w:tc>
@@ -502,6 +401,14 @@
         </w:rPr>
         <w:t>Answered by test person</w:t>
       </w:r>
+      <w:r>
+        <w:rPr>
+          <w:lang w:val="en-US"/>
+        </w:rPr>
+        <w:t xml:space="preserve"> after execution</w:t>
+      </w:r>
+      <w:bookmarkStart w:id="0" w:name="_GoBack"/>
+      <w:bookmarkEnd w:id="0"/>
     </w:p>
     <w:tbl>
       <w:tblPr>
@@ -568,17 +475,7 @@
                 <w:szCs w:val="24"/>
                 <w:lang w:val="en-US"/>
               </w:rPr>
-              <w:t>How easy or difficult was it to transfer training without a test object to real execution with test object? (1 –</w:t>
-            </w:r>
-            <w:bookmarkStart w:id="0" w:name="_GoBack"/>
-            <w:bookmarkEnd w:id="0"/>
-            <w:r>
-              <w:rPr>
-                <w:sz w:val="24"/>
-                <w:szCs w:val="24"/>
-                <w:lang w:val="en-US"/>
-              </w:rPr>
-              <w:t xml:space="preserve"> 10, 10 being very easy)</w:t>
+              <w:t>How easy or difficult was it to transfer training without a test object to real execution with test object? (1 – 10, 10 being very easy)</w:t>
             </w:r>
           </w:p>
         </w:tc>

</xml_diff>